<commit_message>
Updated documents for printing
</commit_message>
<xml_diff>
--- a/N02/docs/TS/Draft/SE_02_TS_04.docx
+++ b/N02/docs/TS/Draft/SE_02_TS_04.docx
@@ -29,8 +29,16 @@
             <w:rPr>
               <w:rStyle w:val="BodyTextChar"/>
             </w:rPr>
-            <w:t>Monster Mash – Team Awesome-er</w:t>
+            <w:t>Monster Mash – Team Awesome-</w:t>
           </w:r>
+          <w:proofErr w:type="spellStart"/>
+          <w:r>
+            <w:rPr>
+              <w:rStyle w:val="BodyTextChar"/>
+            </w:rPr>
+            <w:t>er</w:t>
+          </w:r>
+          <w:proofErr w:type="spellEnd"/>
         </w:p>
       </w:sdtContent>
     </w:sdt>
@@ -104,12 +112,83 @@
                 <w:dataBinding w:prefixMappings="xmlns:ns0='http://purl.org/dc/elements/1.1/' xmlns:ns1='http://schemas.openxmlformats.org/package/2006/metadata/core-properties' " w:xpath="/ns1:coreProperties[1]/ns0:creator[1]" w:storeItemID="{6C3C8BC8-F283-45AE-878A-BAB7291924A1}"/>
                 <w:text/>
               </w:sdtPr>
+              <w:sdtEndPr/>
               <w:sdtContent>
                 <w:r>
                   <w:rPr>
                     <w:lang w:val="en-US" w:eastAsia="en-GB"/>
                   </w:rPr>
-                  <w:t>Joshua Bird, Phil Wilkinson, Tom Hull, Dave Haenze, Chris Morgan, Kamarus Alimin, Szymon Stec, Lewis Waldron</w:t>
+                  <w:t xml:space="preserve">Joshua Bird, Phil Wilkinson, Tom Hull, Dave </w:t>
+                </w:r>
+                <w:proofErr w:type="spellStart"/>
+                <w:r>
+                  <w:rPr>
+                    <w:lang w:val="en-US" w:eastAsia="en-GB"/>
+                  </w:rPr>
+                  <w:t>Haenze</w:t>
+                </w:r>
+                <w:proofErr w:type="spellEnd"/>
+                <w:r>
+                  <w:rPr>
+                    <w:lang w:val="en-US" w:eastAsia="en-GB"/>
+                  </w:rPr>
+                  <w:t xml:space="preserve">, Chris Morgan, </w:t>
+                </w:r>
+                <w:proofErr w:type="spellStart"/>
+                <w:r>
+                  <w:rPr>
+                    <w:lang w:val="en-US" w:eastAsia="en-GB"/>
+                  </w:rPr>
+                  <w:t>Kamarus</w:t>
+                </w:r>
+                <w:proofErr w:type="spellEnd"/>
+                <w:r>
+                  <w:rPr>
+                    <w:lang w:val="en-US" w:eastAsia="en-GB"/>
+                  </w:rPr>
+                  <w:t xml:space="preserve"> </w:t>
+                </w:r>
+                <w:proofErr w:type="spellStart"/>
+                <w:r>
+                  <w:rPr>
+                    <w:lang w:val="en-US" w:eastAsia="en-GB"/>
+                  </w:rPr>
+                  <w:t>Alimin</w:t>
+                </w:r>
+                <w:proofErr w:type="spellEnd"/>
+                <w:r>
+                  <w:rPr>
+                    <w:lang w:val="en-US" w:eastAsia="en-GB"/>
+                  </w:rPr>
+                  <w:t xml:space="preserve">, </w:t>
+                </w:r>
+                <w:proofErr w:type="spellStart"/>
+                <w:r>
+                  <w:rPr>
+                    <w:lang w:val="en-US" w:eastAsia="en-GB"/>
+                  </w:rPr>
+                  <w:t>Szymon</w:t>
+                </w:r>
+                <w:proofErr w:type="spellEnd"/>
+                <w:r>
+                  <w:rPr>
+                    <w:lang w:val="en-US" w:eastAsia="en-GB"/>
+                  </w:rPr>
+                  <w:t xml:space="preserve"> </w:t>
+                </w:r>
+                <w:proofErr w:type="spellStart"/>
+                <w:r>
+                  <w:rPr>
+                    <w:lang w:val="en-US" w:eastAsia="en-GB"/>
+                  </w:rPr>
+                  <w:t>Stec</w:t>
+                </w:r>
+                <w:proofErr w:type="spellEnd"/>
+                <w:r>
+                  <w:rPr>
+                    <w:lang w:val="en-US" w:eastAsia="en-GB"/>
+                  </w:rPr>
+                  <w:t>, Lewis Waldron</w:t>
                 </w:r>
               </w:sdtContent>
             </w:sdt>
@@ -122,8 +201,13 @@
             <w:tcW w:w="1276" w:type="dxa"/>
           </w:tcPr>
           <w:p>
-            <w:r>
-              <w:t>Config Ref:</w:t>
+            <w:proofErr w:type="spellStart"/>
+            <w:r>
+              <w:t>Config</w:t>
+            </w:r>
+            <w:proofErr w:type="spellEnd"/>
+            <w:r>
+              <w:t xml:space="preserve"> Ref:</w:t>
             </w:r>
           </w:p>
         </w:tc>
@@ -254,7 +338,7 @@
               <w:sdtEndPr/>
               <w:sdtContent>
                 <w:r>
-                  <w:t>Draft</w:t>
+                  <w:t>Final</w:t>
                 </w:r>
               </w:sdtContent>
             </w:sdt>
@@ -434,7 +518,7 @@
       <w:pPr>
         <w:pStyle w:val="UnnumHeading1"/>
       </w:pPr>
-      <w:bookmarkStart w:id="0" w:name="_Toc347984437"/>
+      <w:bookmarkStart w:id="0" w:name="_Toc348699823"/>
       <w:r>
         <w:lastRenderedPageBreak/>
         <w:t>CONTENTS</w:t>
@@ -450,7 +534,7 @@
           <w:noProof/>
           <w:sz w:val="22"/>
           <w:szCs w:val="22"/>
-          <w:lang w:val="en-US"/>
+          <w:lang w:eastAsia="en-GB"/>
         </w:rPr>
       </w:pPr>
       <w:r>
@@ -484,7 +568,7 @@
         <w:rPr>
           <w:noProof/>
         </w:rPr>
-        <w:instrText xml:space="preserve"> PAGEREF _Toc347984437 \h </w:instrText>
+        <w:instrText xml:space="preserve"> PAGEREF _Toc348699823 \h </w:instrText>
       </w:r>
       <w:r>
         <w:rPr>
@@ -522,7 +606,7 @@
           <w:noProof/>
           <w:sz w:val="22"/>
           <w:szCs w:val="22"/>
-          <w:lang w:val="en-US"/>
+          <w:lang w:eastAsia="en-GB"/>
         </w:rPr>
       </w:pPr>
       <w:r>
@@ -538,7 +622,7 @@
           <w:noProof/>
           <w:sz w:val="22"/>
           <w:szCs w:val="22"/>
-          <w:lang w:val="en-US"/>
+          <w:lang w:eastAsia="en-GB"/>
         </w:rPr>
         <w:tab/>
       </w:r>
@@ -564,7 +648,7 @@
         <w:rPr>
           <w:noProof/>
         </w:rPr>
-        <w:instrText xml:space="preserve"> PAGEREF _Toc347984438 \h </w:instrText>
+        <w:instrText xml:space="preserve"> PAGEREF _Toc348699824 \h </w:instrText>
       </w:r>
       <w:r>
         <w:rPr>
@@ -601,7 +685,7 @@
           <w:noProof/>
           <w:sz w:val="22"/>
           <w:szCs w:val="22"/>
-          <w:lang w:val="en-US"/>
+          <w:lang w:eastAsia="en-GB"/>
         </w:rPr>
       </w:pPr>
       <w:r>
@@ -616,7 +700,7 @@
           <w:noProof/>
           <w:sz w:val="22"/>
           <w:szCs w:val="22"/>
-          <w:lang w:val="en-US"/>
+          <w:lang w:eastAsia="en-GB"/>
         </w:rPr>
         <w:tab/>
       </w:r>
@@ -642,7 +726,7 @@
         <w:rPr>
           <w:noProof/>
         </w:rPr>
-        <w:instrText xml:space="preserve"> PAGEREF _Toc347984439 \h </w:instrText>
+        <w:instrText xml:space="preserve"> PAGEREF _Toc348699825 \h </w:instrText>
       </w:r>
       <w:r>
         <w:rPr>
@@ -679,7 +763,7 @@
           <w:noProof/>
           <w:sz w:val="22"/>
           <w:szCs w:val="22"/>
-          <w:lang w:val="en-US"/>
+          <w:lang w:eastAsia="en-GB"/>
         </w:rPr>
       </w:pPr>
       <w:r>
@@ -694,7 +778,7 @@
           <w:noProof/>
           <w:sz w:val="22"/>
           <w:szCs w:val="22"/>
-          <w:lang w:val="en-US"/>
+          <w:lang w:eastAsia="en-GB"/>
         </w:rPr>
         <w:tab/>
       </w:r>
@@ -720,7 +804,7 @@
         <w:rPr>
           <w:noProof/>
         </w:rPr>
-        <w:instrText xml:space="preserve"> PAGEREF _Toc347984440 \h </w:instrText>
+        <w:instrText xml:space="preserve"> PAGEREF _Toc348699826 \h </w:instrText>
       </w:r>
       <w:r>
         <w:rPr>
@@ -757,7 +841,7 @@
           <w:noProof/>
           <w:sz w:val="22"/>
           <w:szCs w:val="22"/>
-          <w:lang w:val="en-US"/>
+          <w:lang w:eastAsia="en-GB"/>
         </w:rPr>
       </w:pPr>
       <w:r>
@@ -772,7 +856,7 @@
           <w:noProof/>
           <w:sz w:val="22"/>
           <w:szCs w:val="22"/>
-          <w:lang w:val="en-US"/>
+          <w:lang w:eastAsia="en-GB"/>
         </w:rPr>
         <w:tab/>
       </w:r>
@@ -798,7 +882,7 @@
         <w:rPr>
           <w:noProof/>
         </w:rPr>
-        <w:instrText xml:space="preserve"> PAGEREF _Toc347984441 \h </w:instrText>
+        <w:instrText xml:space="preserve"> PAGEREF _Toc348699827 \h </w:instrText>
       </w:r>
       <w:r>
         <w:rPr>
@@ -836,7 +920,7 @@
           <w:noProof/>
           <w:sz w:val="22"/>
           <w:szCs w:val="22"/>
-          <w:lang w:val="en-US"/>
+          <w:lang w:eastAsia="en-GB"/>
         </w:rPr>
       </w:pPr>
       <w:r>
@@ -852,7 +936,7 @@
           <w:noProof/>
           <w:sz w:val="22"/>
           <w:szCs w:val="22"/>
-          <w:lang w:val="en-US"/>
+          <w:lang w:eastAsia="en-GB"/>
         </w:rPr>
         <w:tab/>
       </w:r>
@@ -878,7 +962,7 @@
         <w:rPr>
           <w:noProof/>
         </w:rPr>
-        <w:instrText xml:space="preserve"> PAGEREF _Toc347984442 \h </w:instrText>
+        <w:instrText xml:space="preserve"> PAGEREF _Toc348699828 \h </w:instrText>
       </w:r>
       <w:r>
         <w:rPr>
@@ -916,7 +1000,7 @@
           <w:noProof/>
           <w:sz w:val="22"/>
           <w:szCs w:val="22"/>
-          <w:lang w:val="en-US"/>
+          <w:lang w:eastAsia="en-GB"/>
         </w:rPr>
       </w:pPr>
       <w:r>
@@ -932,7 +1016,7 @@
           <w:noProof/>
           <w:sz w:val="22"/>
           <w:szCs w:val="22"/>
-          <w:lang w:val="en-US"/>
+          <w:lang w:eastAsia="en-GB"/>
         </w:rPr>
         <w:tab/>
       </w:r>
@@ -958,7 +1042,7 @@
         <w:rPr>
           <w:noProof/>
         </w:rPr>
-        <w:instrText xml:space="preserve"> PAGEREF _Toc347984443 \h </w:instrText>
+        <w:instrText xml:space="preserve"> PAGEREF _Toc348699829 \h </w:instrText>
       </w:r>
       <w:r>
         <w:rPr>
@@ -993,7 +1077,7 @@
           <w:noProof/>
           <w:sz w:val="22"/>
           <w:szCs w:val="22"/>
-          <w:lang w:val="en-US"/>
+          <w:lang w:eastAsia="en-GB"/>
         </w:rPr>
       </w:pPr>
       <w:r>
@@ -1018,7 +1102,7 @@
         <w:rPr>
           <w:noProof/>
         </w:rPr>
-        <w:instrText xml:space="preserve"> PAGEREF _Toc347984444 \h </w:instrText>
+        <w:instrText xml:space="preserve"> PAGEREF _Toc348699830 \h </w:instrText>
       </w:r>
       <w:r>
         <w:rPr>
@@ -1053,7 +1137,7 @@
           <w:noProof/>
           <w:sz w:val="22"/>
           <w:szCs w:val="22"/>
-          <w:lang w:val="en-US"/>
+          <w:lang w:eastAsia="en-GB"/>
         </w:rPr>
       </w:pPr>
       <w:r>
@@ -1078,7 +1162,7 @@
         <w:rPr>
           <w:noProof/>
         </w:rPr>
-        <w:instrText xml:space="preserve"> PAGEREF _Toc347984445 \h </w:instrText>
+        <w:instrText xml:space="preserve"> PAGEREF _Toc348699831 \h </w:instrText>
       </w:r>
       <w:r>
         <w:rPr>
@@ -1123,7 +1207,7 @@
       <w:pPr>
         <w:pStyle w:val="Heading1"/>
       </w:pPr>
-      <w:bookmarkStart w:id="1" w:name="_Toc347984438"/>
+      <w:bookmarkStart w:id="1" w:name="_Toc348699824"/>
       <w:r>
         <w:lastRenderedPageBreak/>
         <w:t>Introduction</w:t>
@@ -1134,7 +1218,7 @@
       <w:pPr>
         <w:pStyle w:val="Heading2"/>
       </w:pPr>
-      <w:bookmarkStart w:id="2" w:name="_Toc347984439"/>
+      <w:bookmarkStart w:id="2" w:name="_Toc348699825"/>
       <w:r>
         <w:t>Purpose of this Document</w:t>
       </w:r>
@@ -1152,7 +1236,7 @@
       <w:pPr>
         <w:pStyle w:val="Heading2"/>
       </w:pPr>
-      <w:bookmarkStart w:id="3" w:name="_Toc347984440"/>
+      <w:bookmarkStart w:id="3" w:name="_Toc348699826"/>
       <w:r>
         <w:t>Scope</w:t>
       </w:r>
@@ -1182,7 +1266,7 @@
       <w:pPr>
         <w:pStyle w:val="Heading2"/>
       </w:pPr>
-      <w:bookmarkStart w:id="4" w:name="_Toc347984441"/>
+      <w:bookmarkStart w:id="4" w:name="_Toc348699827"/>
       <w:r>
         <w:t>Objectives</w:t>
       </w:r>
@@ -1321,11 +1405,16 @@
           <w:numId w:val="20"/>
         </w:numPr>
       </w:pPr>
+      <w:proofErr w:type="gramStart"/>
       <w:r>
         <w:t>t</w:t>
       </w:r>
       <w:r>
-        <w:t>he six</w:t>
+        <w:t>he</w:t>
+      </w:r>
+      <w:proofErr w:type="gramEnd"/>
+      <w:r>
+        <w:t xml:space="preserve"> six</w:t>
       </w:r>
       <w:r>
         <w:t>th</w:t>
@@ -1375,7 +1464,7 @@
       <w:pPr>
         <w:pStyle w:val="Heading1"/>
       </w:pPr>
-      <w:bookmarkStart w:id="5" w:name="_Toc347984442"/>
+      <w:bookmarkStart w:id="5" w:name="_Toc348699828"/>
       <w:r>
         <w:t>Approach to testing</w:t>
       </w:r>
@@ -1485,8 +1574,13 @@
         <w:t xml:space="preserve"> record and playback tools - t</w:t>
       </w:r>
       <w:r>
-        <w:t>he IDE used to test the system against these requirements is Netbeans</w:t>
-      </w:r>
+        <w:t xml:space="preserve">he IDE used to test the system against these requirements is </w:t>
+      </w:r>
+      <w:proofErr w:type="spellStart"/>
+      <w:r>
+        <w:t>Netbeans</w:t>
+      </w:r>
+      <w:proofErr w:type="spellEnd"/>
       <w:r>
         <w:t>. Black-box testing focus</w:t>
       </w:r>
@@ -1670,7 +1764,7 @@
       <w:pPr>
         <w:pStyle w:val="Heading1"/>
       </w:pPr>
-      <w:bookmarkStart w:id="6" w:name="_Toc347984443"/>
+      <w:bookmarkStart w:id="6" w:name="_Toc348699829"/>
       <w:r>
         <w:lastRenderedPageBreak/>
         <w:t>Test</w:t>
@@ -3197,12 +3291,21 @@
                 <w:szCs w:val="20"/>
               </w:rPr>
             </w:pPr>
-            <w:r>
-              <w:rPr>
-                <w:sz w:val="20"/>
-                <w:szCs w:val="20"/>
-              </w:rPr>
-              <w:t xml:space="preserve">users should </w:t>
+            <w:proofErr w:type="gramStart"/>
+            <w:r>
+              <w:rPr>
+                <w:sz w:val="20"/>
+                <w:szCs w:val="20"/>
+              </w:rPr>
+              <w:t>users</w:t>
+            </w:r>
+            <w:proofErr w:type="gramEnd"/>
+            <w:r>
+              <w:rPr>
+                <w:sz w:val="20"/>
+                <w:szCs w:val="20"/>
+              </w:rPr>
+              <w:t xml:space="preserve"> should </w:t>
             </w:r>
             <w:r>
               <w:rPr>
@@ -4407,7 +4510,14 @@
                 <w:sz w:val="20"/>
                 <w:szCs w:val="20"/>
               </w:rPr>
-              <w:t>, We test out from the other user which is about to be accepted if his account has been notify with a friend request</w:t>
+              <w:t xml:space="preserve">, </w:t>
+            </w:r>
+            <w:r>
+              <w:rPr>
+                <w:sz w:val="20"/>
+                <w:szCs w:val="20"/>
+              </w:rPr>
+              <w:t>has the other user been notified with the respective friend request</w:t>
             </w:r>
           </w:p>
         </w:tc>
@@ -4449,7 +4559,21 @@
                 <w:sz w:val="20"/>
                 <w:szCs w:val="20"/>
               </w:rPr>
-              <w:t>There should be a notification in the friend list page with the detailed of the email of the user.</w:t>
+              <w:t>There should be a notification in the fr</w:t>
+            </w:r>
+            <w:r>
+              <w:rPr>
+                <w:sz w:val="20"/>
+                <w:szCs w:val="20"/>
+              </w:rPr>
+              <w:t>iend list page with the details</w:t>
+            </w:r>
+            <w:r>
+              <w:rPr>
+                <w:sz w:val="20"/>
+                <w:szCs w:val="20"/>
+              </w:rPr>
+              <w:t xml:space="preserve"> of the email of the user.</w:t>
             </w:r>
           </w:p>
         </w:tc>
@@ -4639,7 +4763,15 @@
                 <w:sz w:val="20"/>
                 <w:szCs w:val="20"/>
               </w:rPr>
-              <w:t xml:space="preserve">From the test From the test </w:t>
+              <w:t xml:space="preserve">From </w:t>
+            </w:r>
+            <w:r>
+              <w:rPr>
+                <w:iCs/>
+                <w:sz w:val="20"/>
+                <w:szCs w:val="20"/>
+              </w:rPr>
+              <w:t xml:space="preserve">test </w:t>
             </w:r>
             <w:r>
               <w:rPr>
@@ -4703,14 +4835,63 @@
                 <w:sz w:val="20"/>
                 <w:szCs w:val="20"/>
               </w:rPr>
-              <w:t xml:space="preserve">, We check if </w:t>
-            </w:r>
-            <w:r>
-              <w:rPr>
-                <w:sz w:val="20"/>
-                <w:szCs w:val="20"/>
-              </w:rPr>
-              <w:t>the user able to add two successful friend request.</w:t>
+              <w:t>, w</w:t>
+            </w:r>
+            <w:r>
+              <w:rPr>
+                <w:sz w:val="20"/>
+                <w:szCs w:val="20"/>
+              </w:rPr>
+              <w:t xml:space="preserve">e check if </w:t>
+            </w:r>
+            <w:r>
+              <w:rPr>
+                <w:sz w:val="20"/>
+                <w:szCs w:val="20"/>
+              </w:rPr>
+              <w:t xml:space="preserve">the user </w:t>
+            </w:r>
+            <w:r>
+              <w:rPr>
+                <w:sz w:val="20"/>
+                <w:szCs w:val="20"/>
+              </w:rPr>
+              <w:t xml:space="preserve">is </w:t>
+            </w:r>
+            <w:r>
+              <w:rPr>
+                <w:sz w:val="20"/>
+                <w:szCs w:val="20"/>
+              </w:rPr>
+              <w:t>able to successful</w:t>
+            </w:r>
+            <w:r>
+              <w:rPr>
+                <w:sz w:val="20"/>
+                <w:szCs w:val="20"/>
+              </w:rPr>
+              <w:t>ly send two</w:t>
+            </w:r>
+            <w:r>
+              <w:rPr>
+                <w:sz w:val="20"/>
+                <w:szCs w:val="20"/>
+              </w:rPr>
+              <w:t xml:space="preserve"> friend request</w:t>
+            </w:r>
+            <w:r>
+              <w:rPr>
+                <w:sz w:val="20"/>
+                <w:szCs w:val="20"/>
+              </w:rPr>
+              <w:t>s</w:t>
+            </w:r>
+            <w:r>
+              <w:rPr>
+                <w:sz w:val="20"/>
+                <w:szCs w:val="20"/>
+              </w:rPr>
+              <w:t>.</w:t>
             </w:r>
           </w:p>
         </w:tc>
@@ -4731,7 +4912,44 @@
                 <w:sz w:val="20"/>
                 <w:szCs w:val="20"/>
               </w:rPr>
-              <w:t>Add the two friend request by email in the friend request page. After that, Login to that chosen email account</w:t>
+              <w:t xml:space="preserve">Send </w:t>
+            </w:r>
+            <w:r>
+              <w:rPr>
+                <w:sz w:val="20"/>
+                <w:szCs w:val="20"/>
+              </w:rPr>
+              <w:t>the two friend request</w:t>
+            </w:r>
+            <w:r>
+              <w:rPr>
+                <w:sz w:val="20"/>
+                <w:szCs w:val="20"/>
+              </w:rPr>
+              <w:t>s by using their email</w:t>
+            </w:r>
+            <w:r>
+              <w:rPr>
+                <w:sz w:val="20"/>
+                <w:szCs w:val="20"/>
+              </w:rPr>
+              <w:t xml:space="preserve"> in the fr</w:t>
+            </w:r>
+            <w:r>
+              <w:rPr>
+                <w:sz w:val="20"/>
+                <w:szCs w:val="20"/>
+              </w:rPr>
+              <w:t>iend request page. After that, l</w:t>
+            </w:r>
+            <w:bookmarkStart w:id="7" w:name="_GoBack"/>
+            <w:bookmarkEnd w:id="7"/>
+            <w:r>
+              <w:rPr>
+                <w:sz w:val="20"/>
+                <w:szCs w:val="20"/>
+              </w:rPr>
+              <w:t>ogin to that chosen email account</w:t>
             </w:r>
           </w:p>
         </w:tc>
@@ -6127,15 +6345,7 @@
                 <w:sz w:val="20"/>
                 <w:szCs w:val="20"/>
               </w:rPr>
-              <w:t xml:space="preserve">We test out by using an admin account: search another valid account or search from the list of </w:t>
-            </w:r>
-            <w:r>
-              <w:rPr>
-                <w:sz w:val="20"/>
-                <w:szCs w:val="20"/>
-              </w:rPr>
-              <w:lastRenderedPageBreak/>
-              <w:t>friends</w:t>
+              <w:t>We test out by using an admin account: search another valid account or search from the list of friends</w:t>
             </w:r>
           </w:p>
         </w:tc>
@@ -6156,7 +6366,6 @@
                 <w:sz w:val="20"/>
                 <w:szCs w:val="20"/>
               </w:rPr>
-              <w:lastRenderedPageBreak/>
               <w:t xml:space="preserve">The chosen user will appear from the drop-down menu </w:t>
             </w:r>
           </w:p>
@@ -8548,143 +8757,150 @@
                 <w:sz w:val="20"/>
                 <w:szCs w:val="20"/>
               </w:rPr>
+              <w:t>SE-N02-0</w:t>
+            </w:r>
+            <w:r>
+              <w:rPr>
+                <w:sz w:val="20"/>
+                <w:szCs w:val="20"/>
+              </w:rPr>
+              <w:fldChar w:fldCharType="begin"/>
+            </w:r>
+            <w:r>
+              <w:rPr>
+                <w:sz w:val="20"/>
+                <w:szCs w:val="20"/>
+              </w:rPr>
+              <w:instrText xml:space="preserve"> </w:instrText>
+            </w:r>
+            <w:r>
+              <w:rPr>
+                <w:sz w:val="20"/>
+                <w:szCs w:val="20"/>
+              </w:rPr>
+              <w:instrText>SEQ testnum</w:instrText>
+            </w:r>
+            <w:r>
+              <w:rPr>
+                <w:sz w:val="20"/>
+                <w:szCs w:val="20"/>
+              </w:rPr>
+              <w:instrText xml:space="preserve"> </w:instrText>
+            </w:r>
+            <w:r>
+              <w:rPr>
+                <w:sz w:val="20"/>
+                <w:szCs w:val="20"/>
+              </w:rPr>
+              <w:fldChar w:fldCharType="separate"/>
+            </w:r>
+            <w:r>
+              <w:rPr>
+                <w:noProof/>
+                <w:sz w:val="20"/>
+                <w:szCs w:val="20"/>
+              </w:rPr>
+              <w:t>29</w:t>
+            </w:r>
+            <w:r>
+              <w:rPr>
+                <w:sz w:val="20"/>
+                <w:szCs w:val="20"/>
+              </w:rPr>
+              <w:fldChar w:fldCharType="end"/>
+            </w:r>
+          </w:p>
+        </w:tc>
+        <w:tc>
+          <w:tcPr>
+            <w:tcW w:w="1529" w:type="dxa"/>
+          </w:tcPr>
+          <w:p>
+            <w:pPr>
+              <w:pStyle w:val="Default"/>
+              <w:jc w:val="center"/>
+              <w:rPr>
+                <w:sz w:val="20"/>
+                <w:szCs w:val="20"/>
+              </w:rPr>
+            </w:pPr>
+            <w:r>
+              <w:rPr>
+                <w:sz w:val="20"/>
+                <w:szCs w:val="20"/>
+              </w:rPr>
+              <w:t>FR6 (Offer for breeding)</w:t>
+            </w:r>
+          </w:p>
+        </w:tc>
+        <w:tc>
+          <w:tcPr>
+            <w:tcW w:w="2080" w:type="dxa"/>
+          </w:tcPr>
+          <w:p>
+            <w:pPr>
+              <w:pStyle w:val="Default"/>
+              <w:rPr>
+                <w:sz w:val="20"/>
+                <w:szCs w:val="20"/>
+              </w:rPr>
+            </w:pPr>
+            <w:r>
+              <w:rPr>
+                <w:sz w:val="20"/>
+                <w:szCs w:val="20"/>
+              </w:rPr>
+              <w:t>Check if system allows monsters with no price to be bred</w:t>
+            </w:r>
+          </w:p>
+        </w:tc>
+        <w:tc>
+          <w:tcPr>
+            <w:tcW w:w="1842" w:type="dxa"/>
+          </w:tcPr>
+          <w:p>
+            <w:pPr>
+              <w:pStyle w:val="Default"/>
+              <w:rPr>
+                <w:sz w:val="20"/>
+                <w:szCs w:val="20"/>
+              </w:rPr>
+            </w:pPr>
+            <w:r>
+              <w:rPr>
+                <w:sz w:val="20"/>
+                <w:szCs w:val="20"/>
+              </w:rPr>
+              <w:t>Set breed price to 0 or leave it blank</w:t>
+            </w:r>
+          </w:p>
+        </w:tc>
+        <w:tc>
+          <w:tcPr>
+            <w:tcW w:w="1823" w:type="dxa"/>
+          </w:tcPr>
+          <w:p>
+            <w:pPr>
+              <w:pStyle w:val="Default"/>
+              <w:rPr>
+                <w:sz w:val="20"/>
+                <w:szCs w:val="20"/>
+              </w:rPr>
+            </w:pPr>
+            <w:r>
+              <w:rPr>
+                <w:sz w:val="20"/>
+                <w:szCs w:val="20"/>
+              </w:rPr>
+              <w:t xml:space="preserve">Monster is not added to the market list, error message </w:t>
+            </w:r>
+            <w:r>
+              <w:rPr>
+                <w:sz w:val="20"/>
+                <w:szCs w:val="20"/>
+              </w:rPr>
               <w:lastRenderedPageBreak/>
-              <w:t>SE-N02-0</w:t>
-            </w:r>
-            <w:r>
-              <w:rPr>
-                <w:sz w:val="20"/>
-                <w:szCs w:val="20"/>
-              </w:rPr>
-              <w:fldChar w:fldCharType="begin"/>
-            </w:r>
-            <w:r>
-              <w:rPr>
-                <w:sz w:val="20"/>
-                <w:szCs w:val="20"/>
-              </w:rPr>
-              <w:instrText xml:space="preserve"> </w:instrText>
-            </w:r>
-            <w:r>
-              <w:rPr>
-                <w:sz w:val="20"/>
-                <w:szCs w:val="20"/>
-              </w:rPr>
-              <w:instrText>SEQ testnum</w:instrText>
-            </w:r>
-            <w:r>
-              <w:rPr>
-                <w:sz w:val="20"/>
-                <w:szCs w:val="20"/>
-              </w:rPr>
-              <w:instrText xml:space="preserve"> </w:instrText>
-            </w:r>
-            <w:r>
-              <w:rPr>
-                <w:sz w:val="20"/>
-                <w:szCs w:val="20"/>
-              </w:rPr>
-              <w:fldChar w:fldCharType="separate"/>
-            </w:r>
-            <w:r>
-              <w:rPr>
-                <w:noProof/>
-                <w:sz w:val="20"/>
-                <w:szCs w:val="20"/>
-              </w:rPr>
-              <w:t>29</w:t>
-            </w:r>
-            <w:r>
-              <w:rPr>
-                <w:sz w:val="20"/>
-                <w:szCs w:val="20"/>
-              </w:rPr>
-              <w:fldChar w:fldCharType="end"/>
-            </w:r>
-          </w:p>
-        </w:tc>
-        <w:tc>
-          <w:tcPr>
-            <w:tcW w:w="1529" w:type="dxa"/>
-          </w:tcPr>
-          <w:p>
-            <w:pPr>
-              <w:pStyle w:val="Default"/>
-              <w:jc w:val="center"/>
-              <w:rPr>
-                <w:sz w:val="20"/>
-                <w:szCs w:val="20"/>
-              </w:rPr>
-            </w:pPr>
-            <w:r>
-              <w:rPr>
-                <w:sz w:val="20"/>
-                <w:szCs w:val="20"/>
-              </w:rPr>
-              <w:t>FR6 (Offer for breeding)</w:t>
-            </w:r>
-          </w:p>
-        </w:tc>
-        <w:tc>
-          <w:tcPr>
-            <w:tcW w:w="2080" w:type="dxa"/>
-          </w:tcPr>
-          <w:p>
-            <w:pPr>
-              <w:pStyle w:val="Default"/>
-              <w:rPr>
-                <w:sz w:val="20"/>
-                <w:szCs w:val="20"/>
-              </w:rPr>
-            </w:pPr>
-            <w:r>
-              <w:rPr>
-                <w:sz w:val="20"/>
-                <w:szCs w:val="20"/>
-              </w:rPr>
-              <w:t>Check if system allows monsters with no price to be bred</w:t>
-            </w:r>
-          </w:p>
-        </w:tc>
-        <w:tc>
-          <w:tcPr>
-            <w:tcW w:w="1842" w:type="dxa"/>
-          </w:tcPr>
-          <w:p>
-            <w:pPr>
-              <w:pStyle w:val="Default"/>
-              <w:rPr>
-                <w:sz w:val="20"/>
-                <w:szCs w:val="20"/>
-              </w:rPr>
-            </w:pPr>
-            <w:r>
-              <w:rPr>
-                <w:sz w:val="20"/>
-                <w:szCs w:val="20"/>
-              </w:rPr>
-              <w:t>Set breed price to 0 or leave it blank</w:t>
-            </w:r>
-          </w:p>
-        </w:tc>
-        <w:tc>
-          <w:tcPr>
-            <w:tcW w:w="1823" w:type="dxa"/>
-          </w:tcPr>
-          <w:p>
-            <w:pPr>
-              <w:pStyle w:val="Default"/>
-              <w:rPr>
-                <w:sz w:val="20"/>
-                <w:szCs w:val="20"/>
-              </w:rPr>
-            </w:pPr>
-            <w:r>
-              <w:rPr>
-                <w:sz w:val="20"/>
-                <w:szCs w:val="20"/>
-              </w:rPr>
-              <w:t>Monster is not added to the market list, error message should be displayed</w:t>
+              <w:t>should be displayed</w:t>
             </w:r>
           </w:p>
         </w:tc>
@@ -8706,7 +8922,16 @@
                 <w:sz w:val="20"/>
                 <w:szCs w:val="20"/>
               </w:rPr>
-              <w:t>System displays “You have to set a breed price first” error message</w:t>
+              <w:lastRenderedPageBreak/>
+              <w:t xml:space="preserve">System displays “You have to set a breed price </w:t>
+            </w:r>
+            <w:r>
+              <w:rPr>
+                <w:sz w:val="20"/>
+                <w:szCs w:val="20"/>
+              </w:rPr>
+              <w:lastRenderedPageBreak/>
+              <w:t>first” error message</w:t>
             </w:r>
           </w:p>
         </w:tc>
@@ -8728,6 +8953,7 @@
                 <w:sz w:val="20"/>
                 <w:szCs w:val="20"/>
               </w:rPr>
+              <w:lastRenderedPageBreak/>
               <w:t>Pass</w:t>
             </w:r>
           </w:p>
@@ -8755,6 +8981,7 @@
                 <w:sz w:val="20"/>
                 <w:szCs w:val="20"/>
               </w:rPr>
+              <w:lastRenderedPageBreak/>
               <w:t>SE-N02-0</w:t>
             </w:r>
             <w:r>
@@ -11160,15 +11387,7 @@
                 <w:sz w:val="20"/>
                 <w:szCs w:val="20"/>
               </w:rPr>
-              <w:t xml:space="preserve">Check if the system loads the list of user’s monsters correctly </w:t>
-            </w:r>
-            <w:r>
-              <w:rPr>
-                <w:sz w:val="20"/>
-                <w:szCs w:val="20"/>
-              </w:rPr>
-              <w:lastRenderedPageBreak/>
-              <w:t>even though it is empty</w:t>
+              <w:t>Check if the system loads the list of user’s monsters correctly even though it is empty</w:t>
             </w:r>
           </w:p>
         </w:tc>
@@ -11189,7 +11408,6 @@
                 <w:sz w:val="20"/>
                 <w:szCs w:val="20"/>
               </w:rPr>
-              <w:lastRenderedPageBreak/>
               <w:t>Use “my monsters“ button</w:t>
             </w:r>
           </w:p>
@@ -11247,15 +11465,7 @@
                 <w:sz w:val="20"/>
                 <w:szCs w:val="20"/>
               </w:rPr>
-              <w:t xml:space="preserve">loaded an empty list </w:t>
-            </w:r>
-            <w:r>
-              <w:rPr>
-                <w:sz w:val="20"/>
-                <w:szCs w:val="20"/>
-              </w:rPr>
-              <w:lastRenderedPageBreak/>
-              <w:t>correctly</w:t>
+              <w:t>loaded an empty list correctly</w:t>
             </w:r>
           </w:p>
         </w:tc>
@@ -11277,7 +11487,6 @@
                 <w:sz w:val="20"/>
                 <w:szCs w:val="20"/>
               </w:rPr>
-              <w:lastRenderedPageBreak/>
               <w:t>Pass</w:t>
             </w:r>
           </w:p>
@@ -11742,24 +11951,24 @@
       <w:pPr>
         <w:pStyle w:val="UnnumHeading1"/>
       </w:pPr>
-      <w:bookmarkStart w:id="7" w:name="_Toc347984444"/>
+      <w:bookmarkStart w:id="8" w:name="_Toc348699830"/>
       <w:r>
         <w:t>RE</w:t>
       </w:r>
       <w:r>
         <w:t>FERENCES</w:t>
       </w:r>
-      <w:bookmarkEnd w:id="7"/>
+      <w:bookmarkEnd w:id="8"/>
     </w:p>
     <w:p>
       <w:pPr>
         <w:pStyle w:val="bibentry"/>
       </w:pPr>
-      <w:bookmarkStart w:id="8" w:name="seqa03"/>
+      <w:bookmarkStart w:id="9" w:name="seqa03"/>
       <w:r>
         <w:t>[1]</w:t>
       </w:r>
-      <w:bookmarkEnd w:id="8"/>
+      <w:bookmarkEnd w:id="9"/>
       <w:r>
         <w:tab/>
       </w:r>
@@ -11798,12 +12007,12 @@
       <w:r>
         <w:br w:type="page"/>
       </w:r>
-      <w:bookmarkStart w:id="9" w:name="_Toc347984445"/>
+      <w:bookmarkStart w:id="10" w:name="_Toc348699831"/>
       <w:r>
         <w:lastRenderedPageBreak/>
         <w:t>DOCUMENT HISTORY</w:t>
       </w:r>
-      <w:bookmarkEnd w:id="9"/>
+      <w:bookmarkEnd w:id="10"/>
     </w:p>
     <w:tbl>
       <w:tblPr>
@@ -12483,7 +12692,7 @@
         <w:rStyle w:val="PageNumber"/>
         <w:noProof/>
       </w:rPr>
-      <w:t>9</w:t>
+      <w:t>5</w:t>
     </w:r>
     <w:r>
       <w:rPr>
@@ -12570,8 +12779,13 @@
       <w:sdtEndPr/>
       <w:sdtContent>
         <w:r>
-          <w:t>Monster Mash – Team Awesome-er</w:t>
+          <w:t>Monster Mash – Team Awesome-</w:t>
         </w:r>
+        <w:proofErr w:type="spellStart"/>
+        <w:r>
+          <w:t>er</w:t>
+        </w:r>
+        <w:proofErr w:type="spellEnd"/>
       </w:sdtContent>
     </w:sdt>
     <w:r>
@@ -12621,7 +12835,7 @@
       <w:sdtEndPr/>
       <w:sdtContent>
         <w:r>
-          <w:t>Draft</w:t>
+          <w:t>Final</w:t>
         </w:r>
       </w:sdtContent>
     </w:sdt>
@@ -15081,7 +15295,7 @@
     <w:sig w:usb0="E0002AFF" w:usb1="C0007843" w:usb2="00000009" w:usb3="00000000" w:csb0="000001FF" w:csb1="00000000"/>
   </w:font>
   <w:font w:name="Tahoma">
-    <w:panose1 w:val="00000000000000000000"/>
+    <w:panose1 w:val="020B0604030504040204"/>
     <w:charset w:val="00"/>
     <w:family w:val="swiss"/>
     <w:notTrueType/>
@@ -15138,6 +15352,7 @@
     <w:rsid w:val="00077F83"/>
     <w:rsid w:val="001036D3"/>
     <w:rsid w:val="00247254"/>
+    <w:rsid w:val="00463463"/>
     <w:rsid w:val="006C587B"/>
     <w:rsid w:val="00732CA0"/>
     <w:rsid w:val="008843C0"/>

</xml_diff>